<commit_message>
SetupDB and CreateDB created
</commit_message>
<xml_diff>
--- a/Projektantrag_ZooTycoon.docx
+++ b/Projektantrag_ZooTycoon.docx
@@ -804,19 +804,7 @@
         <w:rPr>
           <w:bCs/>
         </w:rPr>
-        <w:t>L</w:t>
-      </w:r>
-      <w:r>
-        <w:rPr>
-          <w:bCs/>
-        </w:rPr>
-        <w:t>ieferant</w:t>
-      </w:r>
-      <w:r>
-        <w:rPr>
-          <w:bCs/>
-        </w:rPr>
-        <w:t>ID</w:t>
+        <w:t>LieferantID</w:t>
       </w:r>
     </w:p>
     <w:p>
@@ -1309,14 +1297,22 @@
         <w:rPr>
           <w:bCs/>
         </w:rPr>
-        <w:t>FK_Tierpfleger_</w:t>
-      </w:r>
-      <w:r>
-        <w:rPr>
-          <w:bCs/>
-        </w:rPr>
-        <w:t>TierpflegerID (Abteilungsleiter)</w:t>
-      </w:r>
+        <w:t>Abteilungsleiter (</w:t>
+      </w:r>
+      <w:r>
+        <w:rPr>
+          <w:bCs/>
+        </w:rPr>
+        <w:t>FK_Tierpfleger_TierpflegerID</w:t>
+      </w:r>
+      <w:r>
+        <w:rPr>
+          <w:bCs/>
+        </w:rPr>
+        <w:t>)</w:t>
+      </w:r>
+      <w:bookmarkStart w:id="0" w:name="_GoBack"/>
+      <w:bookmarkEnd w:id="0"/>
     </w:p>
     <w:p>
       <w:pPr>
@@ -1528,13 +1524,13 @@
         </w:numPr>
         <w:rPr>
           <w:bCs/>
-          <w:lang w:val="en-US"/>
-        </w:rPr>
-      </w:pPr>
-      <w:r>
-        <w:rPr>
-          <w:bCs/>
-          <w:lang w:val="en-US"/>
+          <w:lang w:val="de-DE"/>
+        </w:rPr>
+      </w:pPr>
+      <w:r>
+        <w:rPr>
+          <w:bCs/>
+          <w:lang w:val="de-DE"/>
         </w:rPr>
         <w:t>Meldung, wenn nicht genügend Futter für die Fütterung vorhanden ist</w:t>
       </w:r>
@@ -1548,13 +1544,13 @@
         </w:numPr>
         <w:rPr>
           <w:bCs/>
-          <w:lang w:val="en-US"/>
-        </w:rPr>
-      </w:pPr>
-      <w:r>
-        <w:rPr>
-          <w:bCs/>
-          <w:lang w:val="en-US"/>
+          <w:lang w:val="de-DE"/>
+        </w:rPr>
+      </w:pPr>
+      <w:r>
+        <w:rPr>
+          <w:bCs/>
+          <w:lang w:val="de-DE"/>
         </w:rPr>
         <w:t>Meldung, wenn Futter nach einer Fütterung unter einen bestimmten Grenzwert fällt (Nachbestellen notwendig)</w:t>
       </w:r>
@@ -1568,13 +1564,13 @@
         </w:numPr>
         <w:rPr>
           <w:bCs/>
-          <w:lang w:val="en-US"/>
-        </w:rPr>
-      </w:pPr>
-      <w:r>
-        <w:rPr>
-          <w:bCs/>
-          <w:lang w:val="en-US"/>
+          <w:lang w:val="de-DE"/>
+        </w:rPr>
+      </w:pPr>
+      <w:r>
+        <w:rPr>
+          <w:bCs/>
+          <w:lang w:val="de-DE"/>
         </w:rPr>
         <w:t>Meldung, wenn ein Tier keinen Tierpfleger zugeteilt hat (z.B. wenn Tierpfleger kündigt)</w:t>
       </w:r>
@@ -1584,7 +1580,7 @@
         <w:pStyle w:val="Default"/>
         <w:rPr>
           <w:bCs/>
-          <w:lang w:val="en-US"/>
+          <w:lang w:val="de-DE"/>
         </w:rPr>
       </w:pPr>
     </w:p>
@@ -1615,13 +1611,13 @@
         </w:numPr>
         <w:rPr>
           <w:bCs/>
-          <w:lang w:val="en-US"/>
-        </w:rPr>
-      </w:pPr>
-      <w:r>
-        <w:rPr>
-          <w:bCs/>
-          <w:lang w:val="en-US"/>
+          <w:lang w:val="de-DE"/>
+        </w:rPr>
+      </w:pPr>
+      <w:r>
+        <w:rPr>
+          <w:bCs/>
+          <w:lang w:val="de-DE"/>
         </w:rPr>
         <w:t>Fütterung von Tierart: Ändert Lagerbestand von Futter</w:t>
       </w:r>
@@ -1650,7 +1646,7 @@
         <w:rPr>
           <w:b/>
           <w:bCs/>
-          <w:lang w:val="en-US"/>
+          <w:lang w:val="de-DE"/>
         </w:rPr>
       </w:pPr>
     </w:p>
@@ -1702,6 +1698,99 @@
         </w:numPr>
         <w:rPr>
           <w:bCs/>
+          <w:lang w:val="de-DE"/>
+        </w:rPr>
+      </w:pPr>
+      <w:r>
+        <w:rPr>
+          <w:bCs/>
+          <w:lang w:val="de-DE"/>
+        </w:rPr>
+        <w:t xml:space="preserve">Alle Tiere, die </w:t>
+      </w:r>
+      <w:r>
+        <w:rPr>
+          <w:bCs/>
+          <w:lang w:val="de-DE"/>
+        </w:rPr>
+        <w:t>die gleiche</w:t>
+      </w:r>
+      <w:r>
+        <w:rPr>
+          <w:bCs/>
+          <w:lang w:val="de-DE"/>
+        </w:rPr>
+        <w:t xml:space="preserve"> Futterart fressen, anzeigen</w:t>
+      </w:r>
+    </w:p>
+    <w:p>
+      <w:pPr>
+        <w:pStyle w:val="Default"/>
+        <w:rPr>
+          <w:b/>
+          <w:bCs/>
+          <w:lang w:val="de-DE"/>
+        </w:rPr>
+      </w:pPr>
+    </w:p>
+    <w:p>
+      <w:pPr>
+        <w:pStyle w:val="Default"/>
+        <w:rPr>
+          <w:b/>
+          <w:bCs/>
+          <w:lang w:val="de-DE"/>
+        </w:rPr>
+      </w:pPr>
+      <w:r>
+        <w:rPr>
+          <w:b/>
+          <w:bCs/>
+          <w:lang w:val="de-DE"/>
+        </w:rPr>
+        <w:t xml:space="preserve">Indizes </w:t>
+      </w:r>
+    </w:p>
+    <w:p>
+      <w:pPr>
+        <w:pStyle w:val="Default"/>
+      </w:pPr>
+      <w:r>
+        <w:t>auf Indizes nicht vergessen</w:t>
+      </w:r>
+    </w:p>
+    <w:p>
+      <w:pPr>
+        <w:pStyle w:val="Default"/>
+        <w:rPr>
+          <w:bCs/>
+          <w:lang w:val="de-DE"/>
+        </w:rPr>
+      </w:pPr>
+    </w:p>
+    <w:p>
+      <w:pPr>
+        <w:pStyle w:val="Default"/>
+        <w:rPr>
+          <w:b/>
+          <w:bCs/>
+          <w:lang w:val="de-DE"/>
+        </w:rPr>
+      </w:pPr>
+      <w:r>
+        <w:rPr>
+          <w:b/>
+          <w:bCs/>
+          <w:lang w:val="de-DE"/>
+        </w:rPr>
+        <w:t>GUI-Programmiersprache</w:t>
+      </w:r>
+    </w:p>
+    <w:p>
+      <w:pPr>
+        <w:pStyle w:val="Default"/>
+        <w:rPr>
+          <w:bCs/>
           <w:lang w:val="en-US"/>
         </w:rPr>
       </w:pPr>
@@ -1710,119 +1799,24 @@
           <w:bCs/>
           <w:lang w:val="en-US"/>
         </w:rPr>
-        <w:t xml:space="preserve">Alle Tiere, die </w:t>
-      </w:r>
-      <w:r>
+        <w:t>HTML, CSS, PHP</w:t>
+      </w:r>
+    </w:p>
+    <w:p>
+      <w:pPr>
+        <w:pStyle w:val="Default"/>
         <w:rPr>
           <w:bCs/>
           <w:lang w:val="en-US"/>
         </w:rPr>
-        <w:t>die gleiche</w:t>
-      </w:r>
+      </w:pPr>
       <w:r>
         <w:rPr>
           <w:bCs/>
           <w:lang w:val="en-US"/>
         </w:rPr>
-        <w:t xml:space="preserve"> Futterart fressen, anzeigen</w:t>
-      </w:r>
-    </w:p>
-    <w:p>
-      <w:pPr>
-        <w:pStyle w:val="Default"/>
-        <w:rPr>
-          <w:b/>
-          <w:bCs/>
-          <w:lang w:val="en-US"/>
-        </w:rPr>
-      </w:pPr>
-    </w:p>
-    <w:p>
-      <w:pPr>
-        <w:pStyle w:val="Default"/>
-        <w:rPr>
-          <w:b/>
-          <w:bCs/>
-          <w:lang w:val="en-US"/>
-        </w:rPr>
-      </w:pPr>
-      <w:r>
-        <w:rPr>
-          <w:b/>
-          <w:bCs/>
-          <w:lang w:val="en-US"/>
-        </w:rPr>
-        <w:t xml:space="preserve">Indizes </w:t>
-      </w:r>
-    </w:p>
-    <w:p>
-      <w:pPr>
-        <w:pStyle w:val="Default"/>
-      </w:pPr>
-      <w:r>
-        <w:t>auf Indizes nicht vergessen</w:t>
-      </w:r>
-    </w:p>
-    <w:p>
-      <w:pPr>
-        <w:pStyle w:val="Default"/>
-        <w:rPr>
-          <w:bCs/>
-          <w:lang w:val="en-US"/>
-        </w:rPr>
-      </w:pPr>
-    </w:p>
-    <w:p>
-      <w:pPr>
-        <w:pStyle w:val="Default"/>
-        <w:rPr>
-          <w:b/>
-          <w:bCs/>
-          <w:lang w:val="en-US"/>
-        </w:rPr>
-      </w:pPr>
-      <w:r>
-        <w:rPr>
-          <w:b/>
-          <w:bCs/>
-          <w:lang w:val="en-US"/>
-        </w:rPr>
-        <w:t>GUI-Programmiersprache</w:t>
-      </w:r>
-    </w:p>
-    <w:p>
-      <w:pPr>
-        <w:pStyle w:val="Default"/>
-        <w:rPr>
-          <w:bCs/>
-          <w:lang w:val="en-US"/>
-        </w:rPr>
-      </w:pPr>
-      <w:r>
-        <w:rPr>
-          <w:bCs/>
-          <w:lang w:val="en-US"/>
-        </w:rPr>
-        <w:t>HTML, CSS, PHP</w:t>
-      </w:r>
-    </w:p>
-    <w:p>
-      <w:pPr>
-        <w:pStyle w:val="Default"/>
-        <w:rPr>
-          <w:bCs/>
-          <w:lang w:val="en-US"/>
-        </w:rPr>
-      </w:pPr>
-      <w:r>
-        <w:rPr>
-          <w:bCs/>
-          <w:lang w:val="en-US"/>
-        </w:rPr>
         <w:t>Datenbank: MSSQL</w:t>
       </w:r>
-      <w:bookmarkStart w:id="0" w:name="_GoBack"/>
-      <w:bookmarkEnd w:id="0"/>
     </w:p>
     <w:sectPr>
       <w:pgSz w:w="11906" w:h="16838"/>
@@ -3088,7 +3082,7 @@
   <a:extraClrSchemeLst/>
   <a:extLst>
     <a:ext uri="{05A4C25C-085E-4340-85A3-A5531E510DB2}">
-      <thm15:themeFamily xmlns="" xmlns:thm15="http://schemas.microsoft.com/office/thememl/2012/main" name="Office Theme" id="{62F939B6-93AF-4DB8-9C6B-D6C7DFDC589F}" vid="{4A3C46E8-61CC-4603-A589-7422A47A8E4A}"/>
+      <thm15:themeFamily xmlns:thm15="http://schemas.microsoft.com/office/thememl/2012/main" xmlns="" name="Office Theme" id="{62F939B6-93AF-4DB8-9C6B-D6C7DFDC589F}" vid="{4A3C46E8-61CC-4603-A589-7422A47A8E4A}"/>
     </a:ext>
   </a:extLst>
 </a:theme>

</xml_diff>

<commit_message>
Stored Procedure Tiere hnzufügen und löschen erstellt
</commit_message>
<xml_diff>
--- a/Projektantrag_ZooTycoon.docx
+++ b/Projektantrag_ZooTycoon.docx
@@ -252,25 +252,7 @@
         <w:rPr>
           <w:bCs/>
         </w:rPr>
-        <w:t xml:space="preserve">Eine neue </w:t>
-      </w:r>
-      <w:r>
-        <w:rPr>
-          <w:bCs/>
-        </w:rPr>
-        <w:t>Futter</w:t>
-      </w:r>
-      <w:r>
-        <w:rPr>
-          <w:bCs/>
-        </w:rPr>
-        <w:t>art</w:t>
-      </w:r>
-      <w:r>
-        <w:rPr>
-          <w:bCs/>
-        </w:rPr>
-        <w:t xml:space="preserve"> hinzufügen</w:t>
+        <w:t>Eine neue Futterart hinzufügen</w:t>
       </w:r>
     </w:p>
     <w:p>
@@ -1731,31 +1713,13 @@
     <w:p>
       <w:pPr>
         <w:pStyle w:val="Default"/>
-        <w:numPr>
-          <w:ilvl w:val="0"/>
-          <w:numId w:val="4"/>
-        </w:numPr>
         <w:rPr>
           <w:bCs/>
           <w:lang w:val="de-DE"/>
         </w:rPr>
       </w:pPr>
-      <w:r>
-        <w:rPr>
-          <w:bCs/>
-          <w:lang w:val="de-DE"/>
-        </w:rPr>
-        <w:t>Meldung, wenn ein Tier keinen Tierpfleger zugeteilt hat (z.B. wenn Tierpfleger kündigt)</w:t>
-      </w:r>
-    </w:p>
-    <w:p>
-      <w:pPr>
-        <w:pStyle w:val="Default"/>
-        <w:rPr>
-          <w:bCs/>
-          <w:lang w:val="de-DE"/>
-        </w:rPr>
-      </w:pPr>
+      <w:bookmarkStart w:id="0" w:name="_GoBack"/>
+      <w:bookmarkEnd w:id="0"/>
     </w:p>
     <w:p>
       <w:pPr>
@@ -1846,63 +1810,63 @@
         <w:rPr>
           <w:bCs/>
         </w:rPr>
+        <w:t xml:space="preserve">Futter bestellen: eine riesige </w:t>
+      </w:r>
+      <w:proofErr w:type="spellStart"/>
+      <w:r>
+        <w:rPr>
+          <w:bCs/>
+        </w:rPr>
+        <w:t>Stored</w:t>
+      </w:r>
+      <w:proofErr w:type="spellEnd"/>
+      <w:r>
+        <w:rPr>
+          <w:bCs/>
+        </w:rPr>
+        <w:t xml:space="preserve"> </w:t>
+      </w:r>
+      <w:proofErr w:type="spellStart"/>
+      <w:r>
+        <w:rPr>
+          <w:bCs/>
+        </w:rPr>
+        <w:t>Procedure</w:t>
+      </w:r>
+      <w:proofErr w:type="spellEnd"/>
+      <w:r>
+        <w:rPr>
+          <w:bCs/>
+        </w:rPr>
+        <w:t>! Bestellung generieren, Lieferant angeben</w:t>
+      </w:r>
+    </w:p>
+    <w:p>
+      <w:pPr>
+        <w:pStyle w:val="Default"/>
+        <w:rPr>
+          <w:b/>
+          <w:bCs/>
+          <w:lang w:val="de-DE"/>
+        </w:rPr>
+      </w:pPr>
+    </w:p>
+    <w:p>
+      <w:pPr>
+        <w:pStyle w:val="Default"/>
+        <w:rPr>
+          <w:b/>
+          <w:bCs/>
+          <w:lang w:val="en-US"/>
+        </w:rPr>
+      </w:pPr>
+      <w:r>
+        <w:rPr>
+          <w:b/>
+          <w:bCs/>
+          <w:lang w:val="en-US"/>
+        </w:rPr>
         <w:lastRenderedPageBreak/>
-        <w:t xml:space="preserve">Futter bestellen: eine riesige </w:t>
-      </w:r>
-      <w:proofErr w:type="spellStart"/>
-      <w:r>
-        <w:rPr>
-          <w:bCs/>
-        </w:rPr>
-        <w:t>Stored</w:t>
-      </w:r>
-      <w:proofErr w:type="spellEnd"/>
-      <w:r>
-        <w:rPr>
-          <w:bCs/>
-        </w:rPr>
-        <w:t xml:space="preserve"> </w:t>
-      </w:r>
-      <w:proofErr w:type="spellStart"/>
-      <w:r>
-        <w:rPr>
-          <w:bCs/>
-        </w:rPr>
-        <w:t>Procedure</w:t>
-      </w:r>
-      <w:proofErr w:type="spellEnd"/>
-      <w:r>
-        <w:rPr>
-          <w:bCs/>
-        </w:rPr>
-        <w:t>! Bestellung generieren, Lieferant angeben</w:t>
-      </w:r>
-    </w:p>
-    <w:p>
-      <w:pPr>
-        <w:pStyle w:val="Default"/>
-        <w:rPr>
-          <w:b/>
-          <w:bCs/>
-          <w:lang w:val="de-DE"/>
-        </w:rPr>
-      </w:pPr>
-    </w:p>
-    <w:p>
-      <w:pPr>
-        <w:pStyle w:val="Default"/>
-        <w:rPr>
-          <w:b/>
-          <w:bCs/>
-          <w:lang w:val="en-US"/>
-        </w:rPr>
-      </w:pPr>
-      <w:r>
-        <w:rPr>
-          <w:b/>
-          <w:bCs/>
-          <w:lang w:val="en-US"/>
-        </w:rPr>
         <w:t xml:space="preserve">Views </w:t>
       </w:r>
     </w:p>
@@ -2063,8 +2027,6 @@
         </w:rPr>
         <w:t>: MSSQL</w:t>
       </w:r>
-      <w:bookmarkStart w:id="0" w:name="_GoBack"/>
-      <w:bookmarkEnd w:id="0"/>
     </w:p>
     <w:sectPr>
       <w:pgSz w:w="11906" w:h="16838"/>
@@ -3330,7 +3292,7 @@
   <a:extraClrSchemeLst/>
   <a:extLst>
     <a:ext uri="{05A4C25C-085E-4340-85A3-A5531E510DB2}">
-      <thm15:themeFamily xmlns="" xmlns:thm15="http://schemas.microsoft.com/office/thememl/2012/main" name="Office Theme" id="{62F939B6-93AF-4DB8-9C6B-D6C7DFDC589F}" vid="{4A3C46E8-61CC-4603-A589-7422A47A8E4A}"/>
+      <thm15:themeFamily xmlns:thm15="http://schemas.microsoft.com/office/thememl/2012/main" xmlns="" name="Office Theme" id="{62F939B6-93AF-4DB8-9C6B-D6C7DFDC589F}" vid="{4A3C46E8-61CC-4603-A589-7422A47A8E4A}"/>
     </a:ext>
   </a:extLst>
 </a:theme>

</xml_diff>

<commit_message>
Projektantrag & ERDiagramm aktualisiert mit Oekozone
</commit_message>
<xml_diff>
--- a/Projektantrag_ZooTycoon.docx
+++ b/Projektantrag_ZooTycoon.docx
@@ -1212,12 +1212,20 @@
           <w:bCs/>
         </w:rPr>
       </w:pPr>
-      <w:r>
-        <w:rPr>
-          <w:bCs/>
-        </w:rPr>
-        <w:t>Klimazone</w:t>
-      </w:r>
+      <w:proofErr w:type="spellStart"/>
+      <w:r>
+        <w:rPr>
+          <w:bCs/>
+        </w:rPr>
+        <w:t>Oeko</w:t>
+      </w:r>
+      <w:r>
+        <w:rPr>
+          <w:bCs/>
+        </w:rPr>
+        <w:t>zone</w:t>
+      </w:r>
+      <w:proofErr w:type="spellEnd"/>
     </w:p>
     <w:p>
       <w:pPr>
@@ -1718,274 +1726,274 @@
           <w:lang w:val="de-DE"/>
         </w:rPr>
       </w:pPr>
+    </w:p>
+    <w:p>
+      <w:pPr>
+        <w:pStyle w:val="Default"/>
+        <w:rPr>
+          <w:b/>
+          <w:bCs/>
+          <w:lang w:val="en-US"/>
+        </w:rPr>
+      </w:pPr>
+      <w:r>
+        <w:rPr>
+          <w:b/>
+          <w:bCs/>
+          <w:lang w:val="en-US"/>
+        </w:rPr>
+        <w:t xml:space="preserve">Stored Procedures </w:t>
+      </w:r>
+    </w:p>
+    <w:p>
+      <w:pPr>
+        <w:pStyle w:val="Default"/>
+        <w:numPr>
+          <w:ilvl w:val="0"/>
+          <w:numId w:val="2"/>
+        </w:numPr>
+        <w:rPr>
+          <w:bCs/>
+          <w:lang w:val="de-DE"/>
+        </w:rPr>
+      </w:pPr>
+      <w:r>
+        <w:rPr>
+          <w:bCs/>
+          <w:lang w:val="de-DE"/>
+        </w:rPr>
+        <w:t>Fütterung von Tierart: Ändert Lagerbestand von Futter</w:t>
+      </w:r>
+    </w:p>
+    <w:p>
+      <w:pPr>
+        <w:pStyle w:val="Default"/>
+        <w:numPr>
+          <w:ilvl w:val="0"/>
+          <w:numId w:val="2"/>
+        </w:numPr>
+        <w:rPr>
+          <w:bCs/>
+        </w:rPr>
+      </w:pPr>
+      <w:r>
+        <w:rPr>
+          <w:bCs/>
+        </w:rPr>
+        <w:t>Neue Tiere (z.B. Nachwuchs) hinzufügen und Tiere aus der Datenbank löschen</w:t>
+      </w:r>
+    </w:p>
+    <w:p>
+      <w:pPr>
+        <w:pStyle w:val="Default"/>
+        <w:numPr>
+          <w:ilvl w:val="0"/>
+          <w:numId w:val="2"/>
+        </w:numPr>
+        <w:rPr>
+          <w:bCs/>
+        </w:rPr>
+      </w:pPr>
+      <w:r>
+        <w:rPr>
+          <w:bCs/>
+        </w:rPr>
+        <w:t>Futter hinzufügen</w:t>
+      </w:r>
+    </w:p>
+    <w:p>
+      <w:pPr>
+        <w:pStyle w:val="Default"/>
+        <w:numPr>
+          <w:ilvl w:val="0"/>
+          <w:numId w:val="2"/>
+        </w:numPr>
+        <w:rPr>
+          <w:bCs/>
+        </w:rPr>
+      </w:pPr>
+      <w:r>
+        <w:rPr>
+          <w:bCs/>
+        </w:rPr>
+        <w:t xml:space="preserve">Futter bestellen: eine riesige </w:t>
+      </w:r>
+      <w:proofErr w:type="spellStart"/>
+      <w:r>
+        <w:rPr>
+          <w:bCs/>
+        </w:rPr>
+        <w:t>Stored</w:t>
+      </w:r>
+      <w:proofErr w:type="spellEnd"/>
+      <w:r>
+        <w:rPr>
+          <w:bCs/>
+        </w:rPr>
+        <w:t xml:space="preserve"> </w:t>
+      </w:r>
+      <w:proofErr w:type="spellStart"/>
+      <w:r>
+        <w:rPr>
+          <w:bCs/>
+        </w:rPr>
+        <w:t>Procedure</w:t>
+      </w:r>
+      <w:proofErr w:type="spellEnd"/>
+      <w:r>
+        <w:rPr>
+          <w:bCs/>
+        </w:rPr>
+        <w:t>! Bestellung generieren, Lieferant angeben</w:t>
+      </w:r>
+    </w:p>
+    <w:p>
+      <w:pPr>
+        <w:pStyle w:val="Default"/>
+        <w:rPr>
+          <w:b/>
+          <w:bCs/>
+          <w:lang w:val="de-DE"/>
+        </w:rPr>
+      </w:pPr>
+    </w:p>
+    <w:p>
+      <w:pPr>
+        <w:pStyle w:val="Default"/>
+        <w:rPr>
+          <w:b/>
+          <w:bCs/>
+          <w:lang w:val="en-US"/>
+        </w:rPr>
+      </w:pPr>
+      <w:r>
+        <w:rPr>
+          <w:b/>
+          <w:bCs/>
+          <w:lang w:val="en-US"/>
+        </w:rPr>
+        <w:lastRenderedPageBreak/>
+        <w:t xml:space="preserve">Views </w:t>
+      </w:r>
+    </w:p>
+    <w:p>
+      <w:pPr>
+        <w:pStyle w:val="Default"/>
+        <w:numPr>
+          <w:ilvl w:val="0"/>
+          <w:numId w:val="5"/>
+        </w:numPr>
+        <w:rPr>
+          <w:bCs/>
+          <w:lang w:val="de-DE"/>
+        </w:rPr>
+      </w:pPr>
+      <w:r>
+        <w:rPr>
+          <w:bCs/>
+          <w:lang w:val="de-DE"/>
+        </w:rPr>
+        <w:t>Alle Tiere eines Pflegers anzeigen</w:t>
+      </w:r>
+    </w:p>
+    <w:p>
+      <w:pPr>
+        <w:pStyle w:val="Default"/>
+        <w:numPr>
+          <w:ilvl w:val="0"/>
+          <w:numId w:val="5"/>
+        </w:numPr>
+        <w:rPr>
+          <w:bCs/>
+          <w:lang w:val="de-DE"/>
+        </w:rPr>
+      </w:pPr>
+      <w:r>
+        <w:rPr>
+          <w:bCs/>
+          <w:lang w:val="de-DE"/>
+        </w:rPr>
+        <w:t xml:space="preserve">Alle Tiere, die </w:t>
+      </w:r>
+      <w:r>
+        <w:rPr>
+          <w:bCs/>
+          <w:lang w:val="de-DE"/>
+        </w:rPr>
+        <w:t>die gleiche</w:t>
+      </w:r>
+      <w:r>
+        <w:rPr>
+          <w:bCs/>
+          <w:lang w:val="de-DE"/>
+        </w:rPr>
+        <w:t xml:space="preserve"> Futterart fressen, anzeigen</w:t>
+      </w:r>
+    </w:p>
+    <w:p>
+      <w:pPr>
+        <w:pStyle w:val="Default"/>
+        <w:rPr>
+          <w:b/>
+          <w:bCs/>
+          <w:lang w:val="de-DE"/>
+        </w:rPr>
+      </w:pPr>
+    </w:p>
+    <w:p>
+      <w:pPr>
+        <w:pStyle w:val="Default"/>
+        <w:rPr>
+          <w:b/>
+          <w:bCs/>
+          <w:lang w:val="de-DE"/>
+        </w:rPr>
+      </w:pPr>
+      <w:r>
+        <w:rPr>
+          <w:b/>
+          <w:bCs/>
+          <w:lang w:val="de-DE"/>
+        </w:rPr>
+        <w:t xml:space="preserve">Indizes </w:t>
+      </w:r>
+    </w:p>
+    <w:p>
+      <w:pPr>
+        <w:pStyle w:val="Default"/>
+      </w:pPr>
+      <w:r>
+        <w:t>Da die Zoo-Datenbank nur kleine Datenmengen enthält, bringen Indizes keinen wesentlichen Vorteil.</w:t>
+      </w:r>
+    </w:p>
+    <w:p>
+      <w:pPr>
+        <w:pStyle w:val="Default"/>
+        <w:rPr>
+          <w:bCs/>
+          <w:lang w:val="de-DE"/>
+        </w:rPr>
+      </w:pPr>
+    </w:p>
+    <w:p>
+      <w:pPr>
+        <w:pStyle w:val="Default"/>
+        <w:rPr>
+          <w:b/>
+          <w:bCs/>
+          <w:lang w:val="de-DE"/>
+        </w:rPr>
+      </w:pPr>
+      <w:r>
+        <w:rPr>
+          <w:b/>
+          <w:bCs/>
+          <w:lang w:val="de-DE"/>
+        </w:rPr>
+        <w:t>GUI-Programmiersprache</w:t>
+      </w:r>
       <w:bookmarkStart w:id="0" w:name="_GoBack"/>
       <w:bookmarkEnd w:id="0"/>
-    </w:p>
-    <w:p>
-      <w:pPr>
-        <w:pStyle w:val="Default"/>
-        <w:rPr>
-          <w:b/>
-          <w:bCs/>
-          <w:lang w:val="en-US"/>
-        </w:rPr>
-      </w:pPr>
-      <w:r>
-        <w:rPr>
-          <w:b/>
-          <w:bCs/>
-          <w:lang w:val="en-US"/>
-        </w:rPr>
-        <w:t xml:space="preserve">Stored Procedures </w:t>
-      </w:r>
-    </w:p>
-    <w:p>
-      <w:pPr>
-        <w:pStyle w:val="Default"/>
-        <w:numPr>
-          <w:ilvl w:val="0"/>
-          <w:numId w:val="2"/>
-        </w:numPr>
-        <w:rPr>
-          <w:bCs/>
-          <w:lang w:val="de-DE"/>
-        </w:rPr>
-      </w:pPr>
-      <w:r>
-        <w:rPr>
-          <w:bCs/>
-          <w:lang w:val="de-DE"/>
-        </w:rPr>
-        <w:t>Fütterung von Tierart: Ändert Lagerbestand von Futter</w:t>
-      </w:r>
-    </w:p>
-    <w:p>
-      <w:pPr>
-        <w:pStyle w:val="Default"/>
-        <w:numPr>
-          <w:ilvl w:val="0"/>
-          <w:numId w:val="2"/>
-        </w:numPr>
-        <w:rPr>
-          <w:bCs/>
-        </w:rPr>
-      </w:pPr>
-      <w:r>
-        <w:rPr>
-          <w:bCs/>
-        </w:rPr>
-        <w:t>Neue Tiere (z.B. Nachwuchs) hinzufügen und Tiere aus der Datenbank löschen</w:t>
-      </w:r>
-    </w:p>
-    <w:p>
-      <w:pPr>
-        <w:pStyle w:val="Default"/>
-        <w:numPr>
-          <w:ilvl w:val="0"/>
-          <w:numId w:val="2"/>
-        </w:numPr>
-        <w:rPr>
-          <w:bCs/>
-        </w:rPr>
-      </w:pPr>
-      <w:r>
-        <w:rPr>
-          <w:bCs/>
-        </w:rPr>
-        <w:t>Futter hinzufügen</w:t>
-      </w:r>
-    </w:p>
-    <w:p>
-      <w:pPr>
-        <w:pStyle w:val="Default"/>
-        <w:numPr>
-          <w:ilvl w:val="0"/>
-          <w:numId w:val="2"/>
-        </w:numPr>
-        <w:rPr>
-          <w:bCs/>
-        </w:rPr>
-      </w:pPr>
-      <w:r>
-        <w:rPr>
-          <w:bCs/>
-        </w:rPr>
-        <w:t xml:space="preserve">Futter bestellen: eine riesige </w:t>
-      </w:r>
-      <w:proofErr w:type="spellStart"/>
-      <w:r>
-        <w:rPr>
-          <w:bCs/>
-        </w:rPr>
-        <w:t>Stored</w:t>
-      </w:r>
-      <w:proofErr w:type="spellEnd"/>
-      <w:r>
-        <w:rPr>
-          <w:bCs/>
-        </w:rPr>
-        <w:t xml:space="preserve"> </w:t>
-      </w:r>
-      <w:proofErr w:type="spellStart"/>
-      <w:r>
-        <w:rPr>
-          <w:bCs/>
-        </w:rPr>
-        <w:t>Procedure</w:t>
-      </w:r>
-      <w:proofErr w:type="spellEnd"/>
-      <w:r>
-        <w:rPr>
-          <w:bCs/>
-        </w:rPr>
-        <w:t>! Bestellung generieren, Lieferant angeben</w:t>
-      </w:r>
-    </w:p>
-    <w:p>
-      <w:pPr>
-        <w:pStyle w:val="Default"/>
-        <w:rPr>
-          <w:b/>
-          <w:bCs/>
-          <w:lang w:val="de-DE"/>
-        </w:rPr>
-      </w:pPr>
-    </w:p>
-    <w:p>
-      <w:pPr>
-        <w:pStyle w:val="Default"/>
-        <w:rPr>
-          <w:b/>
-          <w:bCs/>
-          <w:lang w:val="en-US"/>
-        </w:rPr>
-      </w:pPr>
-      <w:r>
-        <w:rPr>
-          <w:b/>
-          <w:bCs/>
-          <w:lang w:val="en-US"/>
-        </w:rPr>
-        <w:lastRenderedPageBreak/>
-        <w:t xml:space="preserve">Views </w:t>
-      </w:r>
-    </w:p>
-    <w:p>
-      <w:pPr>
-        <w:pStyle w:val="Default"/>
-        <w:numPr>
-          <w:ilvl w:val="0"/>
-          <w:numId w:val="5"/>
-        </w:numPr>
-        <w:rPr>
-          <w:bCs/>
-          <w:lang w:val="de-DE"/>
-        </w:rPr>
-      </w:pPr>
-      <w:r>
-        <w:rPr>
-          <w:bCs/>
-          <w:lang w:val="de-DE"/>
-        </w:rPr>
-        <w:t>Alle Tiere eines Pflegers anzeigen</w:t>
-      </w:r>
-    </w:p>
-    <w:p>
-      <w:pPr>
-        <w:pStyle w:val="Default"/>
-        <w:numPr>
-          <w:ilvl w:val="0"/>
-          <w:numId w:val="5"/>
-        </w:numPr>
-        <w:rPr>
-          <w:bCs/>
-          <w:lang w:val="de-DE"/>
-        </w:rPr>
-      </w:pPr>
-      <w:r>
-        <w:rPr>
-          <w:bCs/>
-          <w:lang w:val="de-DE"/>
-        </w:rPr>
-        <w:t xml:space="preserve">Alle Tiere, die </w:t>
-      </w:r>
-      <w:r>
-        <w:rPr>
-          <w:bCs/>
-          <w:lang w:val="de-DE"/>
-        </w:rPr>
-        <w:t>die gleiche</w:t>
-      </w:r>
-      <w:r>
-        <w:rPr>
-          <w:bCs/>
-          <w:lang w:val="de-DE"/>
-        </w:rPr>
-        <w:t xml:space="preserve"> Futterart fressen, anzeigen</w:t>
-      </w:r>
-    </w:p>
-    <w:p>
-      <w:pPr>
-        <w:pStyle w:val="Default"/>
-        <w:rPr>
-          <w:b/>
-          <w:bCs/>
-          <w:lang w:val="de-DE"/>
-        </w:rPr>
-      </w:pPr>
-    </w:p>
-    <w:p>
-      <w:pPr>
-        <w:pStyle w:val="Default"/>
-        <w:rPr>
-          <w:b/>
-          <w:bCs/>
-          <w:lang w:val="de-DE"/>
-        </w:rPr>
-      </w:pPr>
-      <w:r>
-        <w:rPr>
-          <w:b/>
-          <w:bCs/>
-          <w:lang w:val="de-DE"/>
-        </w:rPr>
-        <w:t xml:space="preserve">Indizes </w:t>
-      </w:r>
-    </w:p>
-    <w:p>
-      <w:pPr>
-        <w:pStyle w:val="Default"/>
-      </w:pPr>
-      <w:r>
-        <w:t>auf Indizes nicht vergessen</w:t>
-      </w:r>
-    </w:p>
-    <w:p>
-      <w:pPr>
-        <w:pStyle w:val="Default"/>
-        <w:rPr>
-          <w:bCs/>
-          <w:lang w:val="de-DE"/>
-        </w:rPr>
-      </w:pPr>
-    </w:p>
-    <w:p>
-      <w:pPr>
-        <w:pStyle w:val="Default"/>
-        <w:rPr>
-          <w:b/>
-          <w:bCs/>
-          <w:lang w:val="de-DE"/>
-        </w:rPr>
-      </w:pPr>
-      <w:r>
-        <w:rPr>
-          <w:b/>
-          <w:bCs/>
-          <w:lang w:val="de-DE"/>
-        </w:rPr>
-        <w:t>GUI-Programmiersprache</w:t>
-      </w:r>
     </w:p>
     <w:p>
       <w:pPr>
@@ -3292,7 +3300,7 @@
   <a:extraClrSchemeLst/>
   <a:extLst>
     <a:ext uri="{05A4C25C-085E-4340-85A3-A5531E510DB2}">
-      <thm15:themeFamily xmlns:thm15="http://schemas.microsoft.com/office/thememl/2012/main" xmlns="" name="Office Theme" id="{62F939B6-93AF-4DB8-9C6B-D6C7DFDC589F}" vid="{4A3C46E8-61CC-4603-A589-7422A47A8E4A}"/>
+      <thm15:themeFamily xmlns="" xmlns:thm15="http://schemas.microsoft.com/office/thememl/2012/main" name="Office Theme" id="{62F939B6-93AF-4DB8-9C6B-D6C7DFDC589F}" vid="{4A3C46E8-61CC-4603-A589-7422A47A8E4A}"/>
     </a:ext>
   </a:extLst>
 </a:theme>

</xml_diff>